<commit_message>
Design V2 du dashboard
</commit_message>
<xml_diff>
--- a/Rapport_Data_Lake.docx
+++ b/Rapport_Data_Lake.docx
@@ -4,13 +4,6 @@
   <w:body>
     <w:sdt>
       <w:sdtPr>
-        <w:id w:val="-611058845"/>
-        <w:docPartObj>
-          <w:docPartGallery w:val="Cover Pages"/>
-          <w:docPartUnique/>
-        </w:docPartObj>
-      </w:sdtPr>
-      <w:sdtEndPr>
         <w:rPr>
           <w:rFonts w:eastAsiaTheme="minorHAnsi"/>
           <w:kern w:val="2"/>
@@ -19,7 +12,12 @@
           <w:lang w:eastAsia="en-US"/>
           <w14:ligatures w14:val="standardContextual"/>
         </w:rPr>
-      </w:sdtEndPr>
+        <w:id w:val="-611058845"/>
+        <w:docPartObj>
+          <w:docPartGallery w:val="Cover Pages"/>
+          <w:docPartUnique/>
+        </w:docPartObj>
+      </w:sdtPr>
       <w:sdtContent>
         <w:p>
           <w:pPr>
@@ -4158,6 +4156,15 @@
     </w:sdt>
     <w:sdt>
       <w:sdtPr>
+        <w:rPr>
+          <w:rFonts w:asciiTheme="minorHAnsi" w:eastAsiaTheme="minorHAnsi" w:hAnsiTheme="minorHAnsi" w:cstheme="minorBidi"/>
+          <w:color w:val="auto"/>
+          <w:kern w:val="2"/>
+          <w:sz w:val="24"/>
+          <w:szCs w:val="24"/>
+          <w:lang w:eastAsia="en-US"/>
+          <w14:ligatures w14:val="standardContextual"/>
+        </w:rPr>
         <w:id w:val="-233089728"/>
         <w:docPartObj>
           <w:docPartGallery w:val="Table of Contents"/>
@@ -4166,15 +4173,8 @@
       </w:sdtPr>
       <w:sdtEndPr>
         <w:rPr>
-          <w:rFonts w:asciiTheme="minorHAnsi" w:eastAsiaTheme="minorHAnsi" w:hAnsiTheme="minorHAnsi" w:cstheme="minorBidi"/>
           <w:b/>
           <w:bCs/>
-          <w:color w:val="auto"/>
-          <w:kern w:val="2"/>
-          <w:sz w:val="24"/>
-          <w:szCs w:val="24"/>
-          <w:lang w:eastAsia="en-US"/>
-          <w14:ligatures w14:val="standardContextual"/>
         </w:rPr>
       </w:sdtEndPr>
       <w:sdtContent>
@@ -4193,7 +4193,9 @@
               <w:tab w:val="right" w:leader="dot" w:pos="9062"/>
             </w:tabs>
             <w:rPr>
+              <w:rFonts w:eastAsiaTheme="minorEastAsia"/>
               <w:noProof/>
+              <w:lang w:eastAsia="fr-FR"/>
             </w:rPr>
           </w:pPr>
           <w:r>
@@ -4205,7 +4207,7 @@
           <w:r>
             <w:fldChar w:fldCharType="separate"/>
           </w:r>
-          <w:hyperlink w:anchor="_Toc213246945" w:history="1">
+          <w:hyperlink w:anchor="_Toc214636154" w:history="1">
             <w:r>
               <w:rPr>
                 <w:rStyle w:val="Lienhypertexte"/>
@@ -4232,7 +4234,7 @@
                 <w:noProof/>
                 <w:webHidden/>
               </w:rPr>
-              <w:instrText xml:space="preserve"> PAGEREF _Toc213246945 \h </w:instrText>
+              <w:instrText xml:space="preserve"> PAGEREF _Toc214636154 \h </w:instrText>
             </w:r>
             <w:r>
               <w:rPr>
@@ -4270,16 +4272,18 @@
               <w:tab w:val="right" w:leader="dot" w:pos="9062"/>
             </w:tabs>
             <w:rPr>
+              <w:rFonts w:eastAsiaTheme="minorEastAsia"/>
               <w:noProof/>
+              <w:lang w:eastAsia="fr-FR"/>
             </w:rPr>
           </w:pPr>
-          <w:hyperlink w:anchor="_Toc213246946" w:history="1">
+          <w:hyperlink w:anchor="_Toc214636155" w:history="1">
             <w:r>
               <w:rPr>
                 <w:rStyle w:val="Lienhypertexte"/>
                 <w:noProof/>
               </w:rPr>
-              <w:t>Conclusion</w:t>
+              <w:t>Présentation des données</w:t>
             </w:r>
             <w:r>
               <w:rPr>
@@ -4300,7 +4304,7 @@
                 <w:noProof/>
                 <w:webHidden/>
               </w:rPr>
-              <w:instrText xml:space="preserve"> PAGEREF _Toc213246946 \h </w:instrText>
+              <w:instrText xml:space="preserve"> PAGEREF _Toc214636155 \h </w:instrText>
             </w:r>
             <w:r>
               <w:rPr>
@@ -4321,6 +4325,426 @@
                 <w:webHidden/>
               </w:rPr>
               <w:t>2</w:t>
+            </w:r>
+            <w:r>
+              <w:rPr>
+                <w:noProof/>
+                <w:webHidden/>
+              </w:rPr>
+              <w:fldChar w:fldCharType="end"/>
+            </w:r>
+          </w:hyperlink>
+        </w:p>
+        <w:p>
+          <w:pPr>
+            <w:pStyle w:val="TM2"/>
+            <w:tabs>
+              <w:tab w:val="right" w:leader="dot" w:pos="9062"/>
+            </w:tabs>
+            <w:rPr>
+              <w:rFonts w:eastAsiaTheme="minorEastAsia"/>
+              <w:noProof/>
+              <w:lang w:eastAsia="fr-FR"/>
+            </w:rPr>
+          </w:pPr>
+          <w:hyperlink w:anchor="_Toc214636156" w:history="1">
+            <w:r>
+              <w:rPr>
+                <w:rStyle w:val="Lienhypertexte"/>
+                <w:noProof/>
+              </w:rPr>
+              <w:t>Sources de données</w:t>
+            </w:r>
+            <w:r>
+              <w:rPr>
+                <w:noProof/>
+                <w:webHidden/>
+              </w:rPr>
+              <w:tab/>
+            </w:r>
+            <w:r>
+              <w:rPr>
+                <w:noProof/>
+                <w:webHidden/>
+              </w:rPr>
+              <w:fldChar w:fldCharType="begin"/>
+            </w:r>
+            <w:r>
+              <w:rPr>
+                <w:noProof/>
+                <w:webHidden/>
+              </w:rPr>
+              <w:instrText xml:space="preserve"> PAGEREF _Toc214636156 \h </w:instrText>
+            </w:r>
+            <w:r>
+              <w:rPr>
+                <w:noProof/>
+                <w:webHidden/>
+              </w:rPr>
+            </w:r>
+            <w:r>
+              <w:rPr>
+                <w:noProof/>
+                <w:webHidden/>
+              </w:rPr>
+              <w:fldChar w:fldCharType="separate"/>
+            </w:r>
+            <w:r>
+              <w:rPr>
+                <w:noProof/>
+                <w:webHidden/>
+              </w:rPr>
+              <w:t>2</w:t>
+            </w:r>
+            <w:r>
+              <w:rPr>
+                <w:noProof/>
+                <w:webHidden/>
+              </w:rPr>
+              <w:fldChar w:fldCharType="end"/>
+            </w:r>
+          </w:hyperlink>
+        </w:p>
+        <w:p>
+          <w:pPr>
+            <w:pStyle w:val="TM2"/>
+            <w:tabs>
+              <w:tab w:val="right" w:leader="dot" w:pos="9062"/>
+            </w:tabs>
+            <w:rPr>
+              <w:rFonts w:eastAsiaTheme="minorEastAsia"/>
+              <w:noProof/>
+              <w:lang w:eastAsia="fr-FR"/>
+            </w:rPr>
+          </w:pPr>
+          <w:hyperlink w:anchor="_Toc214636157" w:history="1">
+            <w:r>
+              <w:rPr>
+                <w:rStyle w:val="Lienhypertexte"/>
+                <w:noProof/>
+              </w:rPr>
+              <w:t>Modèle des données</w:t>
+            </w:r>
+            <w:r>
+              <w:rPr>
+                <w:noProof/>
+                <w:webHidden/>
+              </w:rPr>
+              <w:tab/>
+            </w:r>
+            <w:r>
+              <w:rPr>
+                <w:noProof/>
+                <w:webHidden/>
+              </w:rPr>
+              <w:fldChar w:fldCharType="begin"/>
+            </w:r>
+            <w:r>
+              <w:rPr>
+                <w:noProof/>
+                <w:webHidden/>
+              </w:rPr>
+              <w:instrText xml:space="preserve"> PAGEREF _Toc214636157 \h </w:instrText>
+            </w:r>
+            <w:r>
+              <w:rPr>
+                <w:noProof/>
+                <w:webHidden/>
+              </w:rPr>
+            </w:r>
+            <w:r>
+              <w:rPr>
+                <w:noProof/>
+                <w:webHidden/>
+              </w:rPr>
+              <w:fldChar w:fldCharType="separate"/>
+            </w:r>
+            <w:r>
+              <w:rPr>
+                <w:noProof/>
+                <w:webHidden/>
+              </w:rPr>
+              <w:t>2</w:t>
+            </w:r>
+            <w:r>
+              <w:rPr>
+                <w:noProof/>
+                <w:webHidden/>
+              </w:rPr>
+              <w:fldChar w:fldCharType="end"/>
+            </w:r>
+          </w:hyperlink>
+        </w:p>
+        <w:p>
+          <w:pPr>
+            <w:pStyle w:val="TM2"/>
+            <w:tabs>
+              <w:tab w:val="right" w:leader="dot" w:pos="9062"/>
+            </w:tabs>
+            <w:rPr>
+              <w:rFonts w:eastAsiaTheme="minorEastAsia"/>
+              <w:noProof/>
+              <w:lang w:eastAsia="fr-FR"/>
+            </w:rPr>
+          </w:pPr>
+          <w:hyperlink w:anchor="_Toc214636158" w:history="1">
+            <w:r>
+              <w:rPr>
+                <w:rStyle w:val="Lienhypertexte"/>
+                <w:noProof/>
+              </w:rPr>
+              <w:t>Dictionnaire des données</w:t>
+            </w:r>
+            <w:r>
+              <w:rPr>
+                <w:noProof/>
+                <w:webHidden/>
+              </w:rPr>
+              <w:tab/>
+            </w:r>
+            <w:r>
+              <w:rPr>
+                <w:noProof/>
+                <w:webHidden/>
+              </w:rPr>
+              <w:fldChar w:fldCharType="begin"/>
+            </w:r>
+            <w:r>
+              <w:rPr>
+                <w:noProof/>
+                <w:webHidden/>
+              </w:rPr>
+              <w:instrText xml:space="preserve"> PAGEREF _Toc214636158 \h </w:instrText>
+            </w:r>
+            <w:r>
+              <w:rPr>
+                <w:noProof/>
+                <w:webHidden/>
+              </w:rPr>
+            </w:r>
+            <w:r>
+              <w:rPr>
+                <w:noProof/>
+                <w:webHidden/>
+              </w:rPr>
+              <w:fldChar w:fldCharType="separate"/>
+            </w:r>
+            <w:r>
+              <w:rPr>
+                <w:noProof/>
+                <w:webHidden/>
+              </w:rPr>
+              <w:t>2</w:t>
+            </w:r>
+            <w:r>
+              <w:rPr>
+                <w:noProof/>
+                <w:webHidden/>
+              </w:rPr>
+              <w:fldChar w:fldCharType="end"/>
+            </w:r>
+          </w:hyperlink>
+        </w:p>
+        <w:p>
+          <w:pPr>
+            <w:pStyle w:val="TM1"/>
+            <w:tabs>
+              <w:tab w:val="right" w:leader="dot" w:pos="9062"/>
+            </w:tabs>
+            <w:rPr>
+              <w:rFonts w:eastAsiaTheme="minorEastAsia"/>
+              <w:noProof/>
+              <w:lang w:eastAsia="fr-FR"/>
+            </w:rPr>
+          </w:pPr>
+          <w:hyperlink w:anchor="_Toc214636159" w:history="1">
+            <w:r>
+              <w:rPr>
+                <w:rStyle w:val="Lienhypertexte"/>
+                <w:noProof/>
+              </w:rPr>
+              <w:t>Extraction et traitement des données</w:t>
+            </w:r>
+            <w:r>
+              <w:rPr>
+                <w:noProof/>
+                <w:webHidden/>
+              </w:rPr>
+              <w:tab/>
+            </w:r>
+            <w:r>
+              <w:rPr>
+                <w:noProof/>
+                <w:webHidden/>
+              </w:rPr>
+              <w:fldChar w:fldCharType="begin"/>
+            </w:r>
+            <w:r>
+              <w:rPr>
+                <w:noProof/>
+                <w:webHidden/>
+              </w:rPr>
+              <w:instrText xml:space="preserve"> PAGEREF _Toc214636159 \h </w:instrText>
+            </w:r>
+            <w:r>
+              <w:rPr>
+                <w:noProof/>
+                <w:webHidden/>
+              </w:rPr>
+            </w:r>
+            <w:r>
+              <w:rPr>
+                <w:noProof/>
+                <w:webHidden/>
+              </w:rPr>
+              <w:fldChar w:fldCharType="separate"/>
+            </w:r>
+            <w:r>
+              <w:rPr>
+                <w:noProof/>
+                <w:webHidden/>
+              </w:rPr>
+              <w:t>3</w:t>
+            </w:r>
+            <w:r>
+              <w:rPr>
+                <w:noProof/>
+                <w:webHidden/>
+              </w:rPr>
+              <w:fldChar w:fldCharType="end"/>
+            </w:r>
+          </w:hyperlink>
+        </w:p>
+        <w:p>
+          <w:pPr>
+            <w:pStyle w:val="TM1"/>
+            <w:tabs>
+              <w:tab w:val="right" w:leader="dot" w:pos="9062"/>
+            </w:tabs>
+            <w:rPr>
+              <w:rFonts w:eastAsiaTheme="minorEastAsia"/>
+              <w:noProof/>
+              <w:lang w:eastAsia="fr-FR"/>
+            </w:rPr>
+          </w:pPr>
+          <w:hyperlink w:anchor="_Toc214636160" w:history="1">
+            <w:r>
+              <w:rPr>
+                <w:rStyle w:val="Lienhypertexte"/>
+                <w:noProof/>
+              </w:rPr>
+              <w:t>Visualisation des données</w:t>
+            </w:r>
+            <w:r>
+              <w:rPr>
+                <w:noProof/>
+                <w:webHidden/>
+              </w:rPr>
+              <w:tab/>
+            </w:r>
+            <w:r>
+              <w:rPr>
+                <w:noProof/>
+                <w:webHidden/>
+              </w:rPr>
+              <w:fldChar w:fldCharType="begin"/>
+            </w:r>
+            <w:r>
+              <w:rPr>
+                <w:noProof/>
+                <w:webHidden/>
+              </w:rPr>
+              <w:instrText xml:space="preserve"> PAGEREF _Toc214636160 \h </w:instrText>
+            </w:r>
+            <w:r>
+              <w:rPr>
+                <w:noProof/>
+                <w:webHidden/>
+              </w:rPr>
+            </w:r>
+            <w:r>
+              <w:rPr>
+                <w:noProof/>
+                <w:webHidden/>
+              </w:rPr>
+              <w:fldChar w:fldCharType="separate"/>
+            </w:r>
+            <w:r>
+              <w:rPr>
+                <w:noProof/>
+                <w:webHidden/>
+              </w:rPr>
+              <w:t>3</w:t>
+            </w:r>
+            <w:r>
+              <w:rPr>
+                <w:noProof/>
+                <w:webHidden/>
+              </w:rPr>
+              <w:fldChar w:fldCharType="end"/>
+            </w:r>
+          </w:hyperlink>
+        </w:p>
+        <w:p>
+          <w:pPr>
+            <w:pStyle w:val="TM1"/>
+            <w:tabs>
+              <w:tab w:val="right" w:leader="dot" w:pos="9062"/>
+            </w:tabs>
+            <w:rPr>
+              <w:rFonts w:eastAsiaTheme="minorEastAsia"/>
+              <w:noProof/>
+              <w:lang w:eastAsia="fr-FR"/>
+            </w:rPr>
+          </w:pPr>
+          <w:hyperlink w:anchor="_Toc214636161" w:history="1">
+            <w:r>
+              <w:rPr>
+                <w:rStyle w:val="Lienhypertexte"/>
+                <w:noProof/>
+              </w:rPr>
+              <w:t>Conclusion</w:t>
+            </w:r>
+            <w:r>
+              <w:rPr>
+                <w:noProof/>
+                <w:webHidden/>
+              </w:rPr>
+              <w:tab/>
+            </w:r>
+            <w:r>
+              <w:rPr>
+                <w:noProof/>
+                <w:webHidden/>
+              </w:rPr>
+              <w:fldChar w:fldCharType="begin"/>
+            </w:r>
+            <w:r>
+              <w:rPr>
+                <w:noProof/>
+                <w:webHidden/>
+              </w:rPr>
+              <w:instrText xml:space="preserve"> PAGEREF _Toc214636161 \h </w:instrText>
+            </w:r>
+            <w:r>
+              <w:rPr>
+                <w:noProof/>
+                <w:webHidden/>
+              </w:rPr>
+            </w:r>
+            <w:r>
+              <w:rPr>
+                <w:noProof/>
+                <w:webHidden/>
+              </w:rPr>
+              <w:fldChar w:fldCharType="separate"/>
+            </w:r>
+            <w:r>
+              <w:rPr>
+                <w:noProof/>
+                <w:webHidden/>
+              </w:rPr>
+              <w:t>4</w:t>
             </w:r>
             <w:r>
               <w:rPr>
@@ -4359,7 +4783,7 @@
       <w:pPr>
         <w:pStyle w:val="Titre1"/>
       </w:pPr>
-      <w:bookmarkStart w:id="0" w:name="_Toc213246945"/>
+      <w:bookmarkStart w:id="0" w:name="_Toc214636154"/>
       <w:r>
         <w:lastRenderedPageBreak/>
         <w:t>Introduction</w:t>
@@ -4367,16 +4791,954 @@
       <w:bookmarkEnd w:id="0"/>
     </w:p>
     <w:p>
+      <w:pPr>
+        <w:pStyle w:val="Titre1"/>
+      </w:pPr>
+      <w:bookmarkStart w:id="1" w:name="_Toc214636155"/>
       <w:r>
-        <w:t>Présentation des données (dictionnaire des données)</w:t>
+        <w:t>Présentation des données</w:t>
+      </w:r>
+      <w:bookmarkEnd w:id="1"/>
+    </w:p>
+    <w:p>
+      <w:pPr>
+        <w:pStyle w:val="Titre2"/>
+      </w:pPr>
+      <w:bookmarkStart w:id="2" w:name="_Toc214636156"/>
+      <w:r>
+        <w:t>Sources de données</w:t>
+      </w:r>
+      <w:bookmarkEnd w:id="2"/>
+    </w:p>
+    <w:p>
+      <w:pPr>
+        <w:pStyle w:val="Titre2"/>
+      </w:pPr>
+      <w:bookmarkStart w:id="3" w:name="_Toc214636157"/>
+      <w:r>
+        <w:t>Modèle des données</w:t>
+      </w:r>
+      <w:bookmarkEnd w:id="3"/>
+    </w:p>
+    <w:p>
+      <w:r>
+        <w:t>Modèle en constellation, pourquoi et c’est quoi à préciser pour le prof</w:t>
       </w:r>
     </w:p>
     <w:p>
+      <w:pPr>
+        <w:pStyle w:val="Titre2"/>
+      </w:pPr>
+      <w:bookmarkStart w:id="4" w:name="_Toc214636158"/>
+      <w:r>
+        <w:t>Dictionnaire des données</w:t>
+      </w:r>
+      <w:bookmarkEnd w:id="4"/>
+    </w:p>
+    <w:p>
+      <w:r>
+        <w:t xml:space="preserve">Elias </w:t>
+      </w:r>
+    </w:p>
+    <w:p>
+      <w:r>
+        <w:t xml:space="preserve">Table </w:t>
+      </w:r>
+      <w:proofErr w:type="spellStart"/>
+      <w:r>
+        <w:t>D_Entreprise</w:t>
+      </w:r>
+      <w:proofErr w:type="spellEnd"/>
+    </w:p>
+    <w:tbl>
+      <w:tblPr>
+        <w:tblStyle w:val="Grilledutableau"/>
+        <w:tblW w:w="0" w:type="auto"/>
+        <w:tblLook w:val="04A0" w:firstRow="1" w:lastRow="0" w:firstColumn="1" w:lastColumn="0" w:noHBand="0" w:noVBand="1"/>
+      </w:tblPr>
+      <w:tblGrid>
+        <w:gridCol w:w="3020"/>
+        <w:gridCol w:w="3021"/>
+        <w:gridCol w:w="3021"/>
+      </w:tblGrid>
+      <w:tr>
+        <w:tc>
+          <w:tcPr>
+            <w:tcW w:w="3020" w:type="dxa"/>
+            <w:shd w:val="clear" w:color="auto" w:fill="F2F2F2" w:themeFill="background1" w:themeFillShade="F2"/>
+          </w:tcPr>
+          <w:p>
+            <w:pPr>
+              <w:rPr>
+                <w:b/>
+                <w:bCs/>
+              </w:rPr>
+            </w:pPr>
+            <w:r>
+              <w:rPr>
+                <w:b/>
+                <w:bCs/>
+              </w:rPr>
+              <w:t>Champ</w:t>
+            </w:r>
+          </w:p>
+        </w:tc>
+        <w:tc>
+          <w:tcPr>
+            <w:tcW w:w="3021" w:type="dxa"/>
+            <w:shd w:val="clear" w:color="auto" w:fill="F2F2F2" w:themeFill="background1" w:themeFillShade="F2"/>
+          </w:tcPr>
+          <w:p>
+            <w:pPr>
+              <w:rPr>
+                <w:b/>
+                <w:bCs/>
+              </w:rPr>
+            </w:pPr>
+            <w:r>
+              <w:rPr>
+                <w:b/>
+                <w:bCs/>
+              </w:rPr>
+              <w:t>Type</w:t>
+            </w:r>
+          </w:p>
+        </w:tc>
+        <w:tc>
+          <w:tcPr>
+            <w:tcW w:w="3021" w:type="dxa"/>
+            <w:shd w:val="clear" w:color="auto" w:fill="F2F2F2" w:themeFill="background1" w:themeFillShade="F2"/>
+          </w:tcPr>
+          <w:p>
+            <w:pPr>
+              <w:rPr>
+                <w:b/>
+                <w:bCs/>
+              </w:rPr>
+            </w:pPr>
+            <w:r>
+              <w:rPr>
+                <w:b/>
+                <w:bCs/>
+              </w:rPr>
+              <w:t>Description</w:t>
+            </w:r>
+          </w:p>
+        </w:tc>
+      </w:tr>
+      <w:tr>
+        <w:tc>
+          <w:tcPr>
+            <w:tcW w:w="3020" w:type="dxa"/>
+          </w:tcPr>
+          <w:p/>
+        </w:tc>
+        <w:tc>
+          <w:tcPr>
+            <w:tcW w:w="3021" w:type="dxa"/>
+          </w:tcPr>
+          <w:p/>
+        </w:tc>
+        <w:tc>
+          <w:tcPr>
+            <w:tcW w:w="3021" w:type="dxa"/>
+          </w:tcPr>
+          <w:p/>
+        </w:tc>
+      </w:tr>
+    </w:tbl>
+    <w:p/>
+    <w:p>
+      <w:r>
+        <w:t xml:space="preserve">Table </w:t>
+      </w:r>
+      <w:proofErr w:type="spellStart"/>
+      <w:r>
+        <w:t>D_Secteur</w:t>
+      </w:r>
+      <w:proofErr w:type="spellEnd"/>
+    </w:p>
+    <w:tbl>
+      <w:tblPr>
+        <w:tblStyle w:val="Grilledutableau"/>
+        <w:tblW w:w="0" w:type="auto"/>
+        <w:tblLook w:val="04A0" w:firstRow="1" w:lastRow="0" w:firstColumn="1" w:lastColumn="0" w:noHBand="0" w:noVBand="1"/>
+      </w:tblPr>
+      <w:tblGrid>
+        <w:gridCol w:w="3020"/>
+        <w:gridCol w:w="3021"/>
+        <w:gridCol w:w="3021"/>
+      </w:tblGrid>
+      <w:tr>
+        <w:tc>
+          <w:tcPr>
+            <w:tcW w:w="3020" w:type="dxa"/>
+            <w:shd w:val="clear" w:color="auto" w:fill="F2F2F2" w:themeFill="background1" w:themeFillShade="F2"/>
+          </w:tcPr>
+          <w:p>
+            <w:pPr>
+              <w:rPr>
+                <w:b/>
+                <w:bCs/>
+              </w:rPr>
+            </w:pPr>
+            <w:r>
+              <w:rPr>
+                <w:b/>
+                <w:bCs/>
+              </w:rPr>
+              <w:t>Champ</w:t>
+            </w:r>
+          </w:p>
+        </w:tc>
+        <w:tc>
+          <w:tcPr>
+            <w:tcW w:w="3021" w:type="dxa"/>
+            <w:shd w:val="clear" w:color="auto" w:fill="F2F2F2" w:themeFill="background1" w:themeFillShade="F2"/>
+          </w:tcPr>
+          <w:p>
+            <w:pPr>
+              <w:rPr>
+                <w:b/>
+                <w:bCs/>
+              </w:rPr>
+            </w:pPr>
+            <w:r>
+              <w:rPr>
+                <w:b/>
+                <w:bCs/>
+              </w:rPr>
+              <w:t>Type</w:t>
+            </w:r>
+          </w:p>
+        </w:tc>
+        <w:tc>
+          <w:tcPr>
+            <w:tcW w:w="3021" w:type="dxa"/>
+            <w:shd w:val="clear" w:color="auto" w:fill="F2F2F2" w:themeFill="background1" w:themeFillShade="F2"/>
+          </w:tcPr>
+          <w:p>
+            <w:pPr>
+              <w:rPr>
+                <w:b/>
+                <w:bCs/>
+              </w:rPr>
+            </w:pPr>
+            <w:r>
+              <w:rPr>
+                <w:b/>
+                <w:bCs/>
+              </w:rPr>
+              <w:t>Description</w:t>
+            </w:r>
+          </w:p>
+        </w:tc>
+      </w:tr>
+      <w:tr>
+        <w:tc>
+          <w:tcPr>
+            <w:tcW w:w="3020" w:type="dxa"/>
+          </w:tcPr>
+          <w:p/>
+        </w:tc>
+        <w:tc>
+          <w:tcPr>
+            <w:tcW w:w="3021" w:type="dxa"/>
+          </w:tcPr>
+          <w:p/>
+        </w:tc>
+        <w:tc>
+          <w:tcPr>
+            <w:tcW w:w="3021" w:type="dxa"/>
+          </w:tcPr>
+          <w:p/>
+        </w:tc>
+      </w:tr>
+    </w:tbl>
+    <w:p/>
+    <w:p>
+      <w:r>
+        <w:t xml:space="preserve">Table </w:t>
+      </w:r>
+      <w:proofErr w:type="spellStart"/>
+      <w:r>
+        <w:t>D_Type_Poste</w:t>
+      </w:r>
+      <w:proofErr w:type="spellEnd"/>
+    </w:p>
+    <w:tbl>
+      <w:tblPr>
+        <w:tblStyle w:val="Grilledutableau"/>
+        <w:tblW w:w="0" w:type="auto"/>
+        <w:tblLook w:val="04A0" w:firstRow="1" w:lastRow="0" w:firstColumn="1" w:lastColumn="0" w:noHBand="0" w:noVBand="1"/>
+      </w:tblPr>
+      <w:tblGrid>
+        <w:gridCol w:w="3020"/>
+        <w:gridCol w:w="3021"/>
+        <w:gridCol w:w="3021"/>
+      </w:tblGrid>
+      <w:tr>
+        <w:tc>
+          <w:tcPr>
+            <w:tcW w:w="3020" w:type="dxa"/>
+            <w:shd w:val="clear" w:color="auto" w:fill="F2F2F2" w:themeFill="background1" w:themeFillShade="F2"/>
+          </w:tcPr>
+          <w:p>
+            <w:pPr>
+              <w:rPr>
+                <w:b/>
+                <w:bCs/>
+              </w:rPr>
+            </w:pPr>
+            <w:r>
+              <w:rPr>
+                <w:b/>
+                <w:bCs/>
+              </w:rPr>
+              <w:t>Champ</w:t>
+            </w:r>
+          </w:p>
+        </w:tc>
+        <w:tc>
+          <w:tcPr>
+            <w:tcW w:w="3021" w:type="dxa"/>
+            <w:shd w:val="clear" w:color="auto" w:fill="F2F2F2" w:themeFill="background1" w:themeFillShade="F2"/>
+          </w:tcPr>
+          <w:p>
+            <w:pPr>
+              <w:rPr>
+                <w:b/>
+                <w:bCs/>
+              </w:rPr>
+            </w:pPr>
+            <w:r>
+              <w:rPr>
+                <w:b/>
+                <w:bCs/>
+              </w:rPr>
+              <w:t>Type</w:t>
+            </w:r>
+          </w:p>
+        </w:tc>
+        <w:tc>
+          <w:tcPr>
+            <w:tcW w:w="3021" w:type="dxa"/>
+            <w:shd w:val="clear" w:color="auto" w:fill="F2F2F2" w:themeFill="background1" w:themeFillShade="F2"/>
+          </w:tcPr>
+          <w:p>
+            <w:pPr>
+              <w:rPr>
+                <w:b/>
+                <w:bCs/>
+              </w:rPr>
+            </w:pPr>
+            <w:r>
+              <w:rPr>
+                <w:b/>
+                <w:bCs/>
+              </w:rPr>
+              <w:t>Description</w:t>
+            </w:r>
+          </w:p>
+        </w:tc>
+      </w:tr>
+      <w:tr>
+        <w:tc>
+          <w:tcPr>
+            <w:tcW w:w="3020" w:type="dxa"/>
+          </w:tcPr>
+          <w:p/>
+        </w:tc>
+        <w:tc>
+          <w:tcPr>
+            <w:tcW w:w="3021" w:type="dxa"/>
+          </w:tcPr>
+          <w:p/>
+        </w:tc>
+        <w:tc>
+          <w:tcPr>
+            <w:tcW w:w="3021" w:type="dxa"/>
+          </w:tcPr>
+          <w:p/>
+        </w:tc>
+      </w:tr>
+    </w:tbl>
+    <w:p/>
+    <w:p>
+      <w:r>
+        <w:t xml:space="preserve">Table </w:t>
+      </w:r>
+      <w:proofErr w:type="spellStart"/>
+      <w:r>
+        <w:t>D_Ville</w:t>
+      </w:r>
+      <w:proofErr w:type="spellEnd"/>
+    </w:p>
+    <w:tbl>
+      <w:tblPr>
+        <w:tblStyle w:val="Grilledutableau"/>
+        <w:tblW w:w="0" w:type="auto"/>
+        <w:tblLook w:val="04A0" w:firstRow="1" w:lastRow="0" w:firstColumn="1" w:lastColumn="0" w:noHBand="0" w:noVBand="1"/>
+      </w:tblPr>
+      <w:tblGrid>
+        <w:gridCol w:w="3020"/>
+        <w:gridCol w:w="3021"/>
+        <w:gridCol w:w="3021"/>
+      </w:tblGrid>
+      <w:tr>
+        <w:tc>
+          <w:tcPr>
+            <w:tcW w:w="3020" w:type="dxa"/>
+            <w:shd w:val="clear" w:color="auto" w:fill="F2F2F2" w:themeFill="background1" w:themeFillShade="F2"/>
+          </w:tcPr>
+          <w:p>
+            <w:pPr>
+              <w:rPr>
+                <w:b/>
+                <w:bCs/>
+              </w:rPr>
+            </w:pPr>
+            <w:r>
+              <w:rPr>
+                <w:b/>
+                <w:bCs/>
+              </w:rPr>
+              <w:t>Champ</w:t>
+            </w:r>
+          </w:p>
+        </w:tc>
+        <w:tc>
+          <w:tcPr>
+            <w:tcW w:w="3021" w:type="dxa"/>
+            <w:shd w:val="clear" w:color="auto" w:fill="F2F2F2" w:themeFill="background1" w:themeFillShade="F2"/>
+          </w:tcPr>
+          <w:p>
+            <w:pPr>
+              <w:rPr>
+                <w:b/>
+                <w:bCs/>
+              </w:rPr>
+            </w:pPr>
+            <w:r>
+              <w:rPr>
+                <w:b/>
+                <w:bCs/>
+              </w:rPr>
+              <w:t>Type</w:t>
+            </w:r>
+          </w:p>
+        </w:tc>
+        <w:tc>
+          <w:tcPr>
+            <w:tcW w:w="3021" w:type="dxa"/>
+            <w:shd w:val="clear" w:color="auto" w:fill="F2F2F2" w:themeFill="background1" w:themeFillShade="F2"/>
+          </w:tcPr>
+          <w:p>
+            <w:pPr>
+              <w:rPr>
+                <w:b/>
+                <w:bCs/>
+              </w:rPr>
+            </w:pPr>
+            <w:r>
+              <w:rPr>
+                <w:b/>
+                <w:bCs/>
+              </w:rPr>
+              <w:t>Description</w:t>
+            </w:r>
+          </w:p>
+        </w:tc>
+      </w:tr>
+      <w:tr>
+        <w:tc>
+          <w:tcPr>
+            <w:tcW w:w="3020" w:type="dxa"/>
+          </w:tcPr>
+          <w:p/>
+        </w:tc>
+        <w:tc>
+          <w:tcPr>
+            <w:tcW w:w="3021" w:type="dxa"/>
+          </w:tcPr>
+          <w:p/>
+        </w:tc>
+        <w:tc>
+          <w:tcPr>
+            <w:tcW w:w="3021" w:type="dxa"/>
+          </w:tcPr>
+          <w:p/>
+        </w:tc>
+      </w:tr>
+    </w:tbl>
+    <w:p/>
+    <w:p>
+      <w:r>
+        <w:t xml:space="preserve">Table </w:t>
+      </w:r>
+      <w:proofErr w:type="spellStart"/>
+      <w:r>
+        <w:t>D_Note</w:t>
+      </w:r>
+      <w:proofErr w:type="spellEnd"/>
+    </w:p>
+    <w:tbl>
+      <w:tblPr>
+        <w:tblStyle w:val="Grilledutableau"/>
+        <w:tblW w:w="0" w:type="auto"/>
+        <w:tblLook w:val="04A0" w:firstRow="1" w:lastRow="0" w:firstColumn="1" w:lastColumn="0" w:noHBand="0" w:noVBand="1"/>
+      </w:tblPr>
+      <w:tblGrid>
+        <w:gridCol w:w="3020"/>
+        <w:gridCol w:w="3021"/>
+        <w:gridCol w:w="3021"/>
+      </w:tblGrid>
+      <w:tr>
+        <w:tc>
+          <w:tcPr>
+            <w:tcW w:w="3020" w:type="dxa"/>
+            <w:shd w:val="clear" w:color="auto" w:fill="F2F2F2" w:themeFill="background1" w:themeFillShade="F2"/>
+          </w:tcPr>
+          <w:p>
+            <w:pPr>
+              <w:rPr>
+                <w:b/>
+                <w:bCs/>
+              </w:rPr>
+            </w:pPr>
+            <w:r>
+              <w:rPr>
+                <w:b/>
+                <w:bCs/>
+              </w:rPr>
+              <w:t>Champ</w:t>
+            </w:r>
+          </w:p>
+        </w:tc>
+        <w:tc>
+          <w:tcPr>
+            <w:tcW w:w="3021" w:type="dxa"/>
+            <w:shd w:val="clear" w:color="auto" w:fill="F2F2F2" w:themeFill="background1" w:themeFillShade="F2"/>
+          </w:tcPr>
+          <w:p>
+            <w:pPr>
+              <w:rPr>
+                <w:b/>
+                <w:bCs/>
+              </w:rPr>
+            </w:pPr>
+            <w:r>
+              <w:rPr>
+                <w:b/>
+                <w:bCs/>
+              </w:rPr>
+              <w:t>Type</w:t>
+            </w:r>
+          </w:p>
+        </w:tc>
+        <w:tc>
+          <w:tcPr>
+            <w:tcW w:w="3021" w:type="dxa"/>
+            <w:shd w:val="clear" w:color="auto" w:fill="F2F2F2" w:themeFill="background1" w:themeFillShade="F2"/>
+          </w:tcPr>
+          <w:p>
+            <w:pPr>
+              <w:rPr>
+                <w:b/>
+                <w:bCs/>
+              </w:rPr>
+            </w:pPr>
+            <w:r>
+              <w:rPr>
+                <w:b/>
+                <w:bCs/>
+              </w:rPr>
+              <w:t>Description</w:t>
+            </w:r>
+          </w:p>
+        </w:tc>
+      </w:tr>
+      <w:tr>
+        <w:tc>
+          <w:tcPr>
+            <w:tcW w:w="3020" w:type="dxa"/>
+          </w:tcPr>
+          <w:p/>
+        </w:tc>
+        <w:tc>
+          <w:tcPr>
+            <w:tcW w:w="3021" w:type="dxa"/>
+          </w:tcPr>
+          <w:p/>
+        </w:tc>
+        <w:tc>
+          <w:tcPr>
+            <w:tcW w:w="3021" w:type="dxa"/>
+          </w:tcPr>
+          <w:p/>
+        </w:tc>
+      </w:tr>
+    </w:tbl>
+    <w:p/>
+    <w:p>
+      <w:r>
+        <w:t xml:space="preserve">Table </w:t>
+      </w:r>
+      <w:proofErr w:type="spellStart"/>
+      <w:r>
+        <w:t>F_Note</w:t>
+      </w:r>
+      <w:proofErr w:type="spellEnd"/>
+    </w:p>
+    <w:tbl>
+      <w:tblPr>
+        <w:tblStyle w:val="Grilledutableau"/>
+        <w:tblW w:w="0" w:type="auto"/>
+        <w:tblLook w:val="04A0" w:firstRow="1" w:lastRow="0" w:firstColumn="1" w:lastColumn="0" w:noHBand="0" w:noVBand="1"/>
+      </w:tblPr>
+      <w:tblGrid>
+        <w:gridCol w:w="3020"/>
+        <w:gridCol w:w="3021"/>
+        <w:gridCol w:w="3021"/>
+      </w:tblGrid>
+      <w:tr>
+        <w:tc>
+          <w:tcPr>
+            <w:tcW w:w="3020" w:type="dxa"/>
+            <w:shd w:val="clear" w:color="auto" w:fill="F2F2F2" w:themeFill="background1" w:themeFillShade="F2"/>
+          </w:tcPr>
+          <w:p>
+            <w:pPr>
+              <w:rPr>
+                <w:b/>
+                <w:bCs/>
+              </w:rPr>
+            </w:pPr>
+            <w:r>
+              <w:rPr>
+                <w:b/>
+                <w:bCs/>
+              </w:rPr>
+              <w:t>Champ</w:t>
+            </w:r>
+          </w:p>
+        </w:tc>
+        <w:tc>
+          <w:tcPr>
+            <w:tcW w:w="3021" w:type="dxa"/>
+            <w:shd w:val="clear" w:color="auto" w:fill="F2F2F2" w:themeFill="background1" w:themeFillShade="F2"/>
+          </w:tcPr>
+          <w:p>
+            <w:pPr>
+              <w:rPr>
+                <w:b/>
+                <w:bCs/>
+              </w:rPr>
+            </w:pPr>
+            <w:r>
+              <w:rPr>
+                <w:b/>
+                <w:bCs/>
+              </w:rPr>
+              <w:t>Type</w:t>
+            </w:r>
+          </w:p>
+        </w:tc>
+        <w:tc>
+          <w:tcPr>
+            <w:tcW w:w="3021" w:type="dxa"/>
+            <w:shd w:val="clear" w:color="auto" w:fill="F2F2F2" w:themeFill="background1" w:themeFillShade="F2"/>
+          </w:tcPr>
+          <w:p>
+            <w:pPr>
+              <w:rPr>
+                <w:b/>
+                <w:bCs/>
+              </w:rPr>
+            </w:pPr>
+            <w:r>
+              <w:rPr>
+                <w:b/>
+                <w:bCs/>
+              </w:rPr>
+              <w:t>Description</w:t>
+            </w:r>
+          </w:p>
+        </w:tc>
+      </w:tr>
+      <w:tr>
+        <w:tc>
+          <w:tcPr>
+            <w:tcW w:w="3020" w:type="dxa"/>
+          </w:tcPr>
+          <w:p/>
+        </w:tc>
+        <w:tc>
+          <w:tcPr>
+            <w:tcW w:w="3021" w:type="dxa"/>
+          </w:tcPr>
+          <w:p/>
+        </w:tc>
+        <w:tc>
+          <w:tcPr>
+            <w:tcW w:w="3021" w:type="dxa"/>
+          </w:tcPr>
+          <w:p/>
+        </w:tc>
+      </w:tr>
+    </w:tbl>
+    <w:p/>
+    <w:p>
+      <w:r>
+        <w:lastRenderedPageBreak/>
+        <w:t xml:space="preserve">Table </w:t>
+      </w:r>
+      <w:proofErr w:type="spellStart"/>
+      <w:r>
+        <w:t>F_</w:t>
+      </w:r>
+      <w:r>
+        <w:t>Avis</w:t>
+      </w:r>
+      <w:proofErr w:type="spellEnd"/>
+    </w:p>
+    <w:tbl>
+      <w:tblPr>
+        <w:tblStyle w:val="Grilledutableau"/>
+        <w:tblW w:w="0" w:type="auto"/>
+        <w:tblLook w:val="04A0" w:firstRow="1" w:lastRow="0" w:firstColumn="1" w:lastColumn="0" w:noHBand="0" w:noVBand="1"/>
+      </w:tblPr>
+      <w:tblGrid>
+        <w:gridCol w:w="3020"/>
+        <w:gridCol w:w="3021"/>
+        <w:gridCol w:w="3021"/>
+      </w:tblGrid>
+      <w:tr>
+        <w:tc>
+          <w:tcPr>
+            <w:tcW w:w="3020" w:type="dxa"/>
+            <w:shd w:val="clear" w:color="auto" w:fill="F2F2F2" w:themeFill="background1" w:themeFillShade="F2"/>
+          </w:tcPr>
+          <w:p>
+            <w:pPr>
+              <w:rPr>
+                <w:b/>
+                <w:bCs/>
+              </w:rPr>
+            </w:pPr>
+            <w:r>
+              <w:rPr>
+                <w:b/>
+                <w:bCs/>
+              </w:rPr>
+              <w:t>Champ</w:t>
+            </w:r>
+          </w:p>
+        </w:tc>
+        <w:tc>
+          <w:tcPr>
+            <w:tcW w:w="3021" w:type="dxa"/>
+            <w:shd w:val="clear" w:color="auto" w:fill="F2F2F2" w:themeFill="background1" w:themeFillShade="F2"/>
+          </w:tcPr>
+          <w:p>
+            <w:pPr>
+              <w:rPr>
+                <w:b/>
+                <w:bCs/>
+              </w:rPr>
+            </w:pPr>
+            <w:r>
+              <w:rPr>
+                <w:b/>
+                <w:bCs/>
+              </w:rPr>
+              <w:t>Type</w:t>
+            </w:r>
+          </w:p>
+        </w:tc>
+        <w:tc>
+          <w:tcPr>
+            <w:tcW w:w="3021" w:type="dxa"/>
+            <w:shd w:val="clear" w:color="auto" w:fill="F2F2F2" w:themeFill="background1" w:themeFillShade="F2"/>
+          </w:tcPr>
+          <w:p>
+            <w:pPr>
+              <w:rPr>
+                <w:b/>
+                <w:bCs/>
+              </w:rPr>
+            </w:pPr>
+            <w:r>
+              <w:rPr>
+                <w:b/>
+                <w:bCs/>
+              </w:rPr>
+              <w:t>Description</w:t>
+            </w:r>
+          </w:p>
+        </w:tc>
+      </w:tr>
+      <w:tr>
+        <w:tc>
+          <w:tcPr>
+            <w:tcW w:w="3020" w:type="dxa"/>
+          </w:tcPr>
+          <w:p/>
+        </w:tc>
+        <w:tc>
+          <w:tcPr>
+            <w:tcW w:w="3021" w:type="dxa"/>
+          </w:tcPr>
+          <w:p/>
+        </w:tc>
+        <w:tc>
+          <w:tcPr>
+            <w:tcW w:w="3021" w:type="dxa"/>
+          </w:tcPr>
+          <w:p/>
+        </w:tc>
+      </w:tr>
+    </w:tbl>
+    <w:p/>
+    <w:p>
+      <w:pPr>
+        <w:pStyle w:val="Titre1"/>
+      </w:pPr>
+      <w:bookmarkStart w:id="5" w:name="_Toc214636159"/>
+      <w:r>
+        <w:t>Extraction et traitement des données</w:t>
+      </w:r>
+      <w:bookmarkEnd w:id="5"/>
+    </w:p>
+    <w:p>
+      <w:pPr>
+        <w:pStyle w:val="Titre2"/>
+      </w:pPr>
+      <w:r>
+        <w:t>Landing Zone</w:t>
+      </w:r>
+    </w:p>
+    <w:p>
+      <w:r>
+        <w:t>Fichier métadonnées techniques - Elias</w:t>
+      </w:r>
+    </w:p>
+    <w:p>
+      <w:pPr>
+        <w:pStyle w:val="Titre2"/>
+      </w:pPr>
+      <w:proofErr w:type="spellStart"/>
+      <w:r>
+        <w:t>Curated</w:t>
+      </w:r>
+      <w:proofErr w:type="spellEnd"/>
+      <w:r>
+        <w:t xml:space="preserve"> Zone</w:t>
+      </w:r>
+    </w:p>
+    <w:p>
+      <w:r>
+        <w:t>Fichier métadonnées descriptives, données récupérées en + - Elias</w:t>
+      </w:r>
+    </w:p>
+    <w:p>
+      <w:pPr>
+        <w:pStyle w:val="Titre2"/>
+      </w:pPr>
+      <w:r>
+        <w:t>Production Zone</w:t>
+      </w:r>
+    </w:p>
+    <w:p>
+      <w:r>
+        <w:t xml:space="preserve">ETL (découpage des données en plusieurs tables, fusions </w:t>
+      </w:r>
+      <w:proofErr w:type="spellStart"/>
+      <w:r>
+        <w:t>fuzzy</w:t>
+      </w:r>
+      <w:proofErr w:type="spellEnd"/>
+      <w:r>
+        <w:t xml:space="preserve"> </w:t>
+      </w:r>
+      <w:proofErr w:type="spellStart"/>
+      <w:r>
+        <w:t>matching</w:t>
+      </w:r>
+      <w:proofErr w:type="spellEnd"/>
+      <w:r>
+        <w:t xml:space="preserve">, </w:t>
+      </w:r>
+      <w:r>
+        <w:t>script pour les villes- Abdel</w:t>
+      </w:r>
+      <w:proofErr w:type="gramStart"/>
+      <w:r>
+        <w:t>… ,</w:t>
+      </w:r>
+      <w:proofErr w:type="gramEnd"/>
+      <w:r>
+        <w:t xml:space="preserve"> </w:t>
+      </w:r>
+      <w:r>
+        <w:rPr>
+          <w:i/>
+          <w:iCs/>
+        </w:rPr>
+        <w:t>nettoyage des textes avantages / inconvénients des avis pour analyse de texte</w:t>
+      </w:r>
+      <w:r>
+        <w:t xml:space="preserve"> - Elias</w:t>
+      </w:r>
+      <w:r>
+        <w:t>)</w:t>
+      </w:r>
+    </w:p>
+    <w:p>
+      <w:pPr>
+        <w:pStyle w:val="Titre1"/>
+      </w:pPr>
+      <w:bookmarkStart w:id="6" w:name="_Toc214636160"/>
+      <w:r>
+        <w:t>Visualisation des données</w:t>
+      </w:r>
+      <w:bookmarkEnd w:id="6"/>
+    </w:p>
+    <w:p>
+      <w:r>
+        <w:t>Expliquer les choix des différents visuels et filtres (ce qui nous permet de naviguer dans les données) en mettant en avant les aspects « métiers » du projet - Yousra</w:t>
+      </w:r>
+    </w:p>
+    <w:p>
+      <w:pPr>
+        <w:pStyle w:val="Titre1"/>
+      </w:pPr>
+      <w:r>
+        <w:t>Méthodes de travail</w:t>
+      </w:r>
+    </w:p>
+    <w:p>
+      <w:pPr>
+        <w:pStyle w:val="Titre2"/>
+      </w:pPr>
       <w:r>
         <w:t>Organisation du groupe</w:t>
       </w:r>
     </w:p>
     <w:p>
+      <w:r>
+        <w:t>Méthode Agiles ?</w:t>
+      </w:r>
+    </w:p>
+    <w:p>
+      <w:r>
+        <w:t>Diagramme de Gantt ?</w:t>
+      </w:r>
+    </w:p>
+    <w:p>
+      <w:pPr>
+        <w:pStyle w:val="Titre2"/>
+      </w:pPr>
       <w:r>
         <w:t>Gestion du code</w:t>
       </w:r>
@@ -4390,7 +5752,11 @@
           <w:szCs w:val="40"/>
         </w:rPr>
       </w:pPr>
-      <w:bookmarkStart w:id="1" w:name="_Toc213246946"/>
+      <w:proofErr w:type="gramStart"/>
+      <w:r>
+        <w:t>GitHub..</w:t>
+      </w:r>
+      <w:proofErr w:type="gramEnd"/>
       <w:r>
         <w:br w:type="page"/>
       </w:r>
@@ -4399,11 +5765,16 @@
       <w:pPr>
         <w:pStyle w:val="Titre1"/>
       </w:pPr>
+    </w:p>
+    <w:p>
+      <w:pPr>
+        <w:pStyle w:val="Titre1"/>
+      </w:pPr>
+      <w:bookmarkStart w:id="7" w:name="_Toc214636161"/>
       <w:r>
-        <w:lastRenderedPageBreak/>
         <w:t>Conclusion</w:t>
       </w:r>
-      <w:bookmarkEnd w:id="1"/>
+      <w:bookmarkEnd w:id="7"/>
     </w:p>
     <w:sectPr>
       <w:headerReference w:type="default" r:id="rId8"/>
@@ -4925,6 +6296,7 @@
   <w:style w:type="paragraph" w:default="1" w:styleId="Normal">
     <w:name w:val="Normal"/>
     <w:qFormat/>
+    <w:rsid w:val="00C6390B"/>
   </w:style>
   <w:style w:type="paragraph" w:styleId="Titre1">
     <w:name w:val="heading 1"/>
@@ -4953,7 +6325,6 @@
     <w:next w:val="Normal"/>
     <w:link w:val="Titre2Car"/>
     <w:uiPriority w:val="9"/>
-    <w:semiHidden/>
     <w:unhideWhenUsed/>
     <w:qFormat/>
     <w:rsid w:val="00330595"/>
@@ -5170,7 +6541,6 @@
     <w:basedOn w:val="Policepardfaut"/>
     <w:link w:val="Titre2"/>
     <w:uiPriority w:val="9"/>
-    <w:semiHidden/>
     <w:rsid w:val="00330595"/>
     <w:rPr>
       <w:rFonts w:asciiTheme="majorHAnsi" w:eastAsiaTheme="majorEastAsia" w:hAnsiTheme="majorHAnsi" w:cstheme="majorBidi"/>
@@ -5562,6 +6932,38 @@
       <w:u w:val="single"/>
     </w:rPr>
   </w:style>
+  <w:style w:type="table" w:styleId="Grilledutableau">
+    <w:name w:val="Table Grid"/>
+    <w:basedOn w:val="TableauNormal"/>
+    <w:uiPriority w:val="39"/>
+    <w:rsid w:val="00776E00"/>
+    <w:pPr>
+      <w:spacing w:after="0" w:line="240" w:lineRule="auto"/>
+    </w:pPr>
+    <w:tblPr>
+      <w:tblBorders>
+        <w:top w:val="single" w:sz="4" w:space="0" w:color="auto"/>
+        <w:left w:val="single" w:sz="4" w:space="0" w:color="auto"/>
+        <w:bottom w:val="single" w:sz="4" w:space="0" w:color="auto"/>
+        <w:right w:val="single" w:sz="4" w:space="0" w:color="auto"/>
+        <w:insideH w:val="single" w:sz="4" w:space="0" w:color="auto"/>
+        <w:insideV w:val="single" w:sz="4" w:space="0" w:color="auto"/>
+      </w:tblBorders>
+    </w:tblPr>
+  </w:style>
+  <w:style w:type="paragraph" w:styleId="TM2">
+    <w:name w:val="toc 2"/>
+    <w:basedOn w:val="Normal"/>
+    <w:next w:val="Normal"/>
+    <w:autoRedefine/>
+    <w:uiPriority w:val="39"/>
+    <w:unhideWhenUsed/>
+    <w:rsid w:val="00C6390B"/>
+    <w:pPr>
+      <w:spacing w:after="100"/>
+      <w:ind w:left="240"/>
+    </w:pPr>
+  </w:style>
 </w:styles>
 </file>
 

</xml_diff>